<commit_message>
tests all versions of RoBERTa against Reddit Sentiment Dataset.
</commit_message>
<xml_diff>
--- a/Reports/RoBERTa for Sentiment Analysis.docx
+++ b/Reports/RoBERTa for Sentiment Analysis.docx
@@ -429,74 +429,81 @@
           <w:sz w:val="24"/>
           <w:szCs w:val="24"/>
         </w:rPr>
-        <w:t xml:space="preserve"> – English Language – Large Mode</w:t>
-      </w:r>
+        <w:t xml:space="preserve"> – English Language – Large Model:</w:t>
+      </w:r>
+    </w:p>
+    <w:p>
+      <w:pPr>
+        <w:pStyle w:val="ListParagraph"/>
+        <w:spacing w:line="360" w:lineRule="auto"/>
+        <w:ind w:left="1080"/>
+        <w:rPr>
+          <w:rFonts w:ascii="Times New Roman" w:hAnsi="Times New Roman" w:cs="Times New Roman"/>
+          <w:sz w:val="24"/>
+          <w:szCs w:val="24"/>
+        </w:rPr>
+      </w:pPr>
+      <w:r>
+        <w:rPr>
+          <w:rFonts w:ascii="Times New Roman" w:hAnsi="Times New Roman" w:cs="Times New Roman"/>
+          <w:sz w:val="24"/>
+          <w:szCs w:val="24"/>
+        </w:rPr>
+        <w:t xml:space="preserve">The name </w:t>
+      </w:r>
+      <w:proofErr w:type="spellStart"/>
+      <w:r>
+        <w:rPr>
+          <w:rFonts w:ascii="Times New Roman" w:hAnsi="Times New Roman" w:cs="Times New Roman"/>
+          <w:sz w:val="24"/>
+          <w:szCs w:val="24"/>
+        </w:rPr>
+        <w:t>SieBERT</w:t>
+      </w:r>
+      <w:proofErr w:type="spellEnd"/>
+      <w:r>
+        <w:rPr>
+          <w:rFonts w:ascii="Times New Roman" w:hAnsi="Times New Roman" w:cs="Times New Roman"/>
+          <w:sz w:val="24"/>
+          <w:szCs w:val="24"/>
+        </w:rPr>
+        <w:t xml:space="preserve"> stands for Sentiment in English BERT. It is a fine-tuned checkpoint of </w:t>
+      </w:r>
+      <w:proofErr w:type="spellStart"/>
+      <w:r>
+        <w:rPr>
+          <w:rFonts w:ascii="Times New Roman" w:hAnsi="Times New Roman" w:cs="Times New Roman"/>
+          <w:sz w:val="24"/>
+          <w:szCs w:val="24"/>
+        </w:rPr>
+        <w:t>RoBERTa</w:t>
+      </w:r>
+      <w:proofErr w:type="spellEnd"/>
+      <w:r>
+        <w:rPr>
+          <w:rFonts w:ascii="Times New Roman" w:hAnsi="Times New Roman" w:cs="Times New Roman"/>
+          <w:sz w:val="24"/>
+          <w:szCs w:val="24"/>
+        </w:rPr>
+        <w:t>-large. It performs binary classification given a statement to determine the sentiment behind it.</w:t>
+      </w:r>
+    </w:p>
+    <w:p>
+      <w:pPr>
+        <w:pStyle w:val="ListParagraph"/>
+        <w:numPr>
+          <w:ilvl w:val="0"/>
+          <w:numId w:val="1"/>
+        </w:numPr>
+        <w:spacing w:line="360" w:lineRule="auto"/>
+        <w:rPr>
+          <w:rFonts w:ascii="Times New Roman" w:hAnsi="Times New Roman" w:cs="Times New Roman"/>
+          <w:sz w:val="24"/>
+          <w:szCs w:val="24"/>
+        </w:rPr>
+      </w:pPr>
       <w:bookmarkStart w:id="0" w:name="_GoBack"/>
       <w:bookmarkEnd w:id="0"/>
-      <w:r>
-        <w:rPr>
-          <w:rFonts w:ascii="Times New Roman" w:hAnsi="Times New Roman" w:cs="Times New Roman"/>
-          <w:sz w:val="24"/>
-          <w:szCs w:val="24"/>
-        </w:rPr>
-        <w:t>l:</w:t>
-      </w:r>
-    </w:p>
-    <w:p>
-      <w:pPr>
-        <w:pStyle w:val="ListParagraph"/>
-        <w:spacing w:line="360" w:lineRule="auto"/>
-        <w:ind w:left="1080"/>
-        <w:rPr>
-          <w:rFonts w:ascii="Times New Roman" w:hAnsi="Times New Roman" w:cs="Times New Roman"/>
-          <w:sz w:val="24"/>
-          <w:szCs w:val="24"/>
-        </w:rPr>
-      </w:pPr>
-      <w:r>
-        <w:rPr>
-          <w:rFonts w:ascii="Times New Roman" w:hAnsi="Times New Roman" w:cs="Times New Roman"/>
-          <w:sz w:val="24"/>
-          <w:szCs w:val="24"/>
-        </w:rPr>
-        <w:t xml:space="preserve">The name </w:t>
-      </w:r>
-      <w:proofErr w:type="spellStart"/>
-      <w:r>
-        <w:rPr>
-          <w:rFonts w:ascii="Times New Roman" w:hAnsi="Times New Roman" w:cs="Times New Roman"/>
-          <w:sz w:val="24"/>
-          <w:szCs w:val="24"/>
-        </w:rPr>
-        <w:t>SieBERT</w:t>
-      </w:r>
-      <w:proofErr w:type="spellEnd"/>
-      <w:r>
-        <w:rPr>
-          <w:rFonts w:ascii="Times New Roman" w:hAnsi="Times New Roman" w:cs="Times New Roman"/>
-          <w:sz w:val="24"/>
-          <w:szCs w:val="24"/>
-        </w:rPr>
-        <w:t xml:space="preserve"> stands for Sentiment in English BERT. It is a fine-tuned checkpoint of </w:t>
-      </w:r>
-      <w:proofErr w:type="spellStart"/>
-      <w:r>
-        <w:rPr>
-          <w:rFonts w:ascii="Times New Roman" w:hAnsi="Times New Roman" w:cs="Times New Roman"/>
-          <w:sz w:val="24"/>
-          <w:szCs w:val="24"/>
-        </w:rPr>
-        <w:t>RoBERTa</w:t>
-      </w:r>
-      <w:proofErr w:type="spellEnd"/>
-      <w:r>
-        <w:rPr>
-          <w:rFonts w:ascii="Times New Roman" w:hAnsi="Times New Roman" w:cs="Times New Roman"/>
-          <w:sz w:val="24"/>
-          <w:szCs w:val="24"/>
-        </w:rPr>
-        <w:t>-large. It performs binary classification given a statement to determine the sentiment behind it.</w:t>
-      </w:r>
     </w:p>
     <w:sectPr>
       <w:pgSz w:w="12240" w:h="15840"/>

</xml_diff>